<commit_message>
Trabalho de UML sobre o Facebook finalizado
</commit_message>
<xml_diff>
--- a/descricao_do_problema.docx
+++ b/descricao_do_problema.docx
@@ -34,55 +34,115 @@
         <w:t>Também pode</w:t>
       </w:r>
       <w:r>
-        <w:t xml:space="preserve"> conversar com outros usuários, mand</w:t>
-      </w:r>
-      <w:r>
-        <w:t>ar fotos, vídeos, arquivos, adicionar mais usuários à conversa</w:t>
-      </w:r>
-      <w:r>
-        <w:t xml:space="preserve"> etc</w:t>
+        <w:t xml:space="preserve"> adicionar amigos,</w:t>
+      </w:r>
+      <w:r>
+        <w:t xml:space="preserve"> conversar </w:t>
+      </w:r>
+      <w:r>
+        <w:t>com eles</w:t>
+      </w:r>
+      <w:r>
+        <w:t>, mand</w:t>
+      </w:r>
+      <w:r>
+        <w:t>ar fotos, vídeos, arquivos,</w:t>
+      </w:r>
+      <w:r>
+        <w:t xml:space="preserve"> inclusive</w:t>
+      </w:r>
+      <w:r>
+        <w:t xml:space="preserve"> adicionar mais usuários à conversa.</w:t>
+      </w:r>
+      <w:r>
+        <w:t xml:space="preserve"> O usuário pode criar páginas, grupos e eventos, além de poder gerenciá-los</w:t>
+      </w:r>
+      <w:r>
+        <w:t xml:space="preserve"> (editar nome, descrição, foto de capa)</w:t>
+      </w:r>
+      <w:r>
+        <w:t>, convidar amigos e fazer publicações.</w:t>
+      </w:r>
+      <w:r>
+        <w:t xml:space="preserve"> Os usuários pertencentes a grupos e eventos</w:t>
+      </w:r>
+      <w:r>
+        <w:t xml:space="preserve"> só podem fazer publicações</w:t>
+      </w:r>
+      <w:r>
+        <w:t xml:space="preserve"> </w:t>
+      </w:r>
+      <w:r>
+        <w:t xml:space="preserve">caso tiverem permissão suficiente. </w:t>
+      </w:r>
+      <w:r>
+        <w:t>Cada usuário pode fazer publicações em forma de texto, fotos ou vídeos. Essas publicações podem estar ta</w:t>
+      </w:r>
+      <w:r>
+        <w:t>nto no perfil</w:t>
+      </w:r>
+      <w:r>
+        <w:t xml:space="preserve"> </w:t>
+      </w:r>
+      <w:r>
+        <w:t>de quem publicou,</w:t>
+      </w:r>
+      <w:r>
+        <w:t xml:space="preserve"> quanto</w:t>
+      </w:r>
+      <w:r>
+        <w:t xml:space="preserve"> em páginas, grupos,</w:t>
+      </w:r>
+      <w:r>
+        <w:t xml:space="preserve"> eventos</w:t>
+      </w:r>
+      <w:r>
+        <w:t xml:space="preserve"> ou outros perfis</w:t>
       </w:r>
       <w:r>
         <w:t>.</w:t>
       </w:r>
       <w:r>
-        <w:t xml:space="preserve"> O usuário pode criar páginas, grupos e eventos, além de poder gerenciá-los, convidar amigos e fazer publicações.</w:t>
-      </w:r>
-      <w:r>
-        <w:t xml:space="preserve"> Os usuários pertencentes a grupos e eventos</w:t>
-      </w:r>
-      <w:r>
-        <w:t xml:space="preserve"> só podem fazer publicações</w:t>
+        <w:t xml:space="preserve"> As publicações, em geral, podem ser</w:t>
+      </w:r>
+      <w:r>
+        <w:t xml:space="preserve"> editadas ou excluidas pelo dono,</w:t>
+      </w:r>
+      <w:r>
+        <w:t xml:space="preserve"> curtidas, comentadas ou compartilhadas com outros usuários ou dependências</w:t>
+      </w:r>
+      <w:r>
+        <w:t xml:space="preserve">. </w:t>
+      </w:r>
+      <w:r>
+        <w:t>Comentários podem ser editados ou excluidos pelo dono da publicaç</w:t>
+      </w:r>
+      <w:r>
+        <w:t>ão ou do próprio comentário. Comentários também podem receber curtidas e respostas de usuários.</w:t>
+      </w:r>
+      <w:r>
+        <w:t xml:space="preserve"> </w:t>
+      </w:r>
+      <w:r>
+        <w:t>O usuário recebe notificações quando alguém interage com seus comentários, publicações, grupos, eventos</w:t>
+      </w:r>
+      <w:r>
+        <w:t>, páginas, quando recebe alguma solicitação de amizade ou quando recebe mensagem</w:t>
+      </w:r>
+      <w:r>
+        <w:t>.</w:t>
+      </w:r>
+      <w:r>
+        <w:t xml:space="preserve"> O usuário tem a opção de pesquisar por dependências e usuários.</w:t>
+      </w:r>
+      <w:r>
+        <w:t xml:space="preserve"> O usuário pode efetuar </w:t>
+      </w:r>
+      <w:r>
+        <w:t>logout a qualquer momento para finalizar sua sessão.</w:t>
       </w:r>
       <w:bookmarkStart w:id="0" w:name="_GoBack"/>
       <w:bookmarkEnd w:id="0"/>
-      <w:r>
-        <w:t xml:space="preserve"> Cada usuário pode fazer publicações em forma de texto, fotos ou vídeos. Essas publicações podem estar tanto na linha do tempo </w:t>
-      </w:r>
-      <w:r>
-        <w:t>de quem publicou, tanto em páginas, grupos ou eventos.</w:t>
-      </w:r>
-    </w:p>
-    <w:p>
-      <w:pPr>
-        <w:ind w:firstLine="709"/>
-        <w:jc w:val="both"/>
-      </w:pPr>
-    </w:p>
-    <w:p>
-      <w:pPr>
-        <w:ind w:firstLine="709"/>
-        <w:jc w:val="both"/>
-      </w:pPr>
-      <w:r>
-        <w:t xml:space="preserve"> </w:t>
-      </w:r>
-      <w:r>
-        <w:t>O usuário recebe notificações quando alguém interage com seus comentários, publicações, grupos, eventos</w:t>
-      </w:r>
-      <w:r>
-        <w:t>.</w:t>
-      </w:r>
     </w:p>
     <w:sectPr>
       <w:pgSz w:w="11906" w:h="16838"/>
@@ -767,4 +827,16 @@
   <a:objectDefaults/>
   <a:extraClrSchemeLst/>
 </a:theme>
+</file>
+
+<file path=customXml/item1.xml><?xml version="1.0" encoding="utf-8"?>
+<b:Sources xmlns:b="http://schemas.openxmlformats.org/officeDocument/2006/bibliography" xmlns="http://schemas.openxmlformats.org/officeDocument/2006/bibliography" SelectedStyle="\APA.XSL" StyleName="APA"/>
+</file>
+
+<file path=customXml/itemProps1.xml><?xml version="1.0" encoding="utf-8"?>
+<ds:datastoreItem xmlns:ds="http://schemas.openxmlformats.org/officeDocument/2006/customXml" ds:itemID="{34ADA8EC-E0B2-49F7-95B2-5B7890A6BA92}">
+  <ds:schemaRefs>
+    <ds:schemaRef ds:uri="http://schemas.openxmlformats.org/officeDocument/2006/bibliography"/>
+  </ds:schemaRefs>
+</ds:datastoreItem>
 </file>
</xml_diff>